<commit_message>
Atualização exercício da aula 11
</commit_message>
<xml_diff>
--- a/aula11/relacao_dados.docx
+++ b/aula11/relacao_dados.docx
@@ -24,7 +24,7 @@
         <w:rPr>
           <w:noProof/>
         </w:rPr>
-        <w:t>4 de novembro de 2024</w:t>
+        <w:t>5 de novembro de 2024</w:t>
       </w:r>
       <w:r>
         <w:fldChar w:fldCharType="end"/>
@@ -132,10 +132,10 @@
           <w:noProof/>
         </w:rPr>
         <w:drawing>
-          <wp:inline distT="0" distB="0" distL="0" distR="0" wp14:anchorId="30003ACB" wp14:editId="3A08FE32">
-            <wp:extent cx="5760085" cy="3009900"/>
+          <wp:inline distT="0" distB="0" distL="0" distR="0" wp14:anchorId="5ED10429" wp14:editId="50387276">
+            <wp:extent cx="5760085" cy="3962400"/>
             <wp:effectExtent l="0" t="0" r="0" b="0"/>
-            <wp:docPr id="3" name="Imagem 3"/>
+            <wp:docPr id="1" name="Imagem 1"/>
             <wp:cNvGraphicFramePr>
               <a:graphicFrameLocks xmlns:a="http://schemas.openxmlformats.org/drawingml/2006/main" noChangeAspect="1"/>
             </wp:cNvGraphicFramePr>
@@ -143,7 +143,7 @@
               <a:graphicData uri="http://schemas.openxmlformats.org/drawingml/2006/picture">
                 <pic:pic xmlns:pic="http://schemas.openxmlformats.org/drawingml/2006/picture">
                   <pic:nvPicPr>
-                    <pic:cNvPr id="3" name="Imagem 3"/>
+                    <pic:cNvPr id="1" name="Imagem 1"/>
                     <pic:cNvPicPr/>
                   </pic:nvPicPr>
                   <pic:blipFill>
@@ -161,7 +161,7 @@
                   <pic:spPr>
                     <a:xfrm>
                       <a:off x="0" y="0"/>
-                      <a:ext cx="5760085" cy="3009900"/>
+                      <a:ext cx="5760085" cy="3962400"/>
                     </a:xfrm>
                     <a:prstGeom prst="rect">
                       <a:avLst/>
@@ -172,6 +172,15 @@
             </a:graphic>
           </wp:inline>
         </w:drawing>
+      </w:r>
+    </w:p>
+    <w:p>
+      <w:pPr>
+        <w:pStyle w:val="Ttulo1"/>
+        <w:spacing w:before="360" w:after="360"/>
+      </w:pPr>
+      <w:r>
+        <w:t>tabelas de relacionamento</w:t>
       </w:r>
     </w:p>
     <w:p/>

</xml_diff>